<commit_message>
this is 12_3 second try
</commit_message>
<xml_diff>
--- a/git使用方法.docx
+++ b/git使用方法.docx
@@ -471,6 +471,136 @@
     </w:p>
     <w:p>
       <w:pPr>
+        <w:rPr>
+          <w:rFonts w:hint="eastAsia"/>
+          <w:lang w:val="en-US" w:eastAsia="zh-CN"/>
+        </w:rPr>
+      </w:pPr>
+    </w:p>
+    <w:p>
+      <w:pPr>
+        <w:rPr>
+          <w:rFonts w:hint="eastAsia"/>
+          <w:lang w:val="en-US" w:eastAsia="zh-CN"/>
+        </w:rPr>
+      </w:pPr>
+    </w:p>
+    <w:p>
+      <w:pPr>
+        <w:rPr>
+          <w:rFonts w:hint="eastAsia"/>
+          <w:lang w:val="en-US" w:eastAsia="zh-CN"/>
+        </w:rPr>
+      </w:pPr>
+      <w:r>
+        <w:rPr>
+          <w:rFonts w:hint="eastAsia"/>
+          <w:lang w:val="en-US" w:eastAsia="zh-CN"/>
+        </w:rPr>
+        <w:t>如果如下：</w:t>
+      </w:r>
+    </w:p>
+    <w:p>
+      <w:r>
+        <w:drawing>
+          <wp:inline distT="0" distB="0" distL="114300" distR="114300">
+            <wp:extent cx="5266055" cy="1213485"/>
+            <wp:effectExtent l="0" t="0" r="10795" b="5715"/>
+            <wp:docPr id="4" name="图片 4"/>
+            <wp:cNvGraphicFramePr>
+              <a:graphicFrameLocks xmlns:a="http://schemas.openxmlformats.org/drawingml/2006/main" noChangeAspect="1"/>
+            </wp:cNvGraphicFramePr>
+            <a:graphic xmlns:a="http://schemas.openxmlformats.org/drawingml/2006/main">
+              <a:graphicData uri="http://schemas.openxmlformats.org/drawingml/2006/picture">
+                <pic:pic xmlns:pic="http://schemas.openxmlformats.org/drawingml/2006/picture">
+                  <pic:nvPicPr>
+                    <pic:cNvPr id="4" name="图片 4"/>
+                    <pic:cNvPicPr>
+                      <a:picLocks noChangeAspect="1"/>
+                    </pic:cNvPicPr>
+                  </pic:nvPicPr>
+                  <pic:blipFill>
+                    <a:blip r:embed="rId6"/>
+                    <a:stretch>
+                      <a:fillRect/>
+                    </a:stretch>
+                  </pic:blipFill>
+                  <pic:spPr>
+                    <a:xfrm>
+                      <a:off x="0" y="0"/>
+                      <a:ext cx="5266055" cy="1213485"/>
+                    </a:xfrm>
+                    <a:prstGeom prst="rect">
+                      <a:avLst/>
+                    </a:prstGeom>
+                    <a:noFill/>
+                    <a:ln>
+                      <a:noFill/>
+                    </a:ln>
+                  </pic:spPr>
+                </pic:pic>
+              </a:graphicData>
+            </a:graphic>
+          </wp:inline>
+        </w:drawing>
+      </w:r>
+    </w:p>
+    <w:p>
+      <w:pPr>
+        <w:rPr>
+          <w:rFonts w:hint="eastAsia"/>
+          <w:lang w:val="en-US" w:eastAsia="zh-CN"/>
+        </w:rPr>
+      </w:pPr>
+      <w:r>
+        <w:rPr>
+          <w:rFonts w:hint="eastAsia"/>
+          <w:lang w:val="en-US" w:eastAsia="zh-CN"/>
+        </w:rPr>
+        <w:t>那么代表失败</w:t>
+      </w:r>
+    </w:p>
+    <w:p>
+      <w:pPr>
+        <w:rPr>
+          <w:rFonts w:hint="eastAsia"/>
+          <w:lang w:val="en-US" w:eastAsia="zh-CN"/>
+        </w:rPr>
+      </w:pPr>
+    </w:p>
+    <w:p>
+      <w:pPr>
+        <w:spacing w:beforeLines="0" w:afterLines="0"/>
+        <w:jc w:val="left"/>
+        <w:rPr>
+          <w:rFonts w:hint="eastAsia" w:ascii="Lucida Console" w:hAnsi="Lucida Console" w:eastAsia="Lucida Console"/>
+          <w:color w:val="auto"/>
+          <w:sz w:val="18"/>
+          <w:szCs w:val="24"/>
+        </w:rPr>
+      </w:pPr>
+      <w:r>
+        <w:rPr>
+          <w:rFonts w:hint="eastAsia" w:ascii="Lucida Console" w:hAnsi="Lucida Console" w:eastAsia="Lucida Console"/>
+          <w:color w:val="auto"/>
+          <w:sz w:val="18"/>
+          <w:szCs w:val="24"/>
+        </w:rPr>
+        <w:t>Connection reset by 140.82.112.3 port 22</w:t>
+      </w:r>
+    </w:p>
+    <w:p>
+      <w:pPr>
+        <w:rPr>
+          <w:rFonts w:hint="default"/>
+          <w:lang w:val="en-US" w:eastAsia="zh-CN"/>
+        </w:rPr>
+      </w:pPr>
+      <w:bookmarkStart w:id="0" w:name="_GoBack"/>
+      <w:bookmarkEnd w:id="0"/>
+    </w:p>
+    <w:p>
+      <w:pPr>
         <w:pStyle w:val="3"/>
         <w:bidi w:val="0"/>
         <w:rPr>
@@ -529,7 +659,7 @@
                     </pic:cNvPicPr>
                   </pic:nvPicPr>
                   <pic:blipFill>
-                    <a:blip r:embed="rId6"/>
+                    <a:blip r:embed="rId7"/>
                     <a:stretch>
                       <a:fillRect/>
                     </a:stretch>
@@ -568,8 +698,6 @@
         </w:rPr>
         <w:t>这样代表网络良好</w:t>
       </w:r>
-      <w:bookmarkStart w:id="0" w:name="_GoBack"/>
-      <w:bookmarkEnd w:id="0"/>
     </w:p>
     <w:sectPr>
       <w:pgSz w:w="11906" w:h="16838"/>

</xml_diff>

<commit_message>
this is try origin1 whether success
</commit_message>
<xml_diff>
--- a/git使用方法.docx
+++ b/git使用方法.docx
@@ -117,6 +117,23 @@
     </w:p>
     <w:p>
       <w:pPr>
+        <w:pStyle w:val="2"/>
+        <w:bidi w:val="0"/>
+        <w:rPr>
+          <w:rFonts w:hint="default"/>
+          <w:lang w:val="en-US" w:eastAsia="zh-CN"/>
+        </w:rPr>
+      </w:pPr>
+      <w:r>
+        <w:rPr>
+          <w:rFonts w:hint="eastAsia"/>
+          <w:lang w:val="en-US" w:eastAsia="zh-CN"/>
+        </w:rPr>
+        <w:t>git的基本操作</w:t>
+      </w:r>
+    </w:p>
+    <w:p>
+      <w:pPr>
         <w:rPr>
           <w:rFonts w:hint="eastAsia" w:ascii="宋体" w:hAnsi="宋体" w:eastAsia="宋体" w:cs="宋体"/>
           <w:sz w:val="24"/>
@@ -268,7 +285,112 @@
       </w:r>
     </w:p>
     <w:p/>
-    <w:p/>
+    <w:p>
+      <w:pPr>
+        <w:rPr>
+          <w:rFonts w:hint="eastAsia"/>
+          <w:lang w:val="en-US" w:eastAsia="zh-CN"/>
+        </w:rPr>
+      </w:pPr>
+      <w:r>
+        <w:rPr>
+          <w:rFonts w:hint="eastAsia"/>
+          <w:lang w:val="en-US" w:eastAsia="zh-CN"/>
+        </w:rPr>
+        <w:t>git remote -v</w:t>
+      </w:r>
+    </w:p>
+    <w:p>
+      <w:pPr>
+        <w:rPr>
+          <w:rFonts w:hint="eastAsia" w:ascii="宋体" w:hAnsi="宋体" w:eastAsia="宋体" w:cs="宋体"/>
+          <w:sz w:val="24"/>
+          <w:szCs w:val="24"/>
+          <w:lang w:val="en-US" w:eastAsia="zh-CN"/>
+        </w:rPr>
+      </w:pPr>
+      <w:r>
+        <w:rPr>
+          <w:rFonts w:hint="eastAsia"/>
+          <w:lang w:val="en-US" w:eastAsia="zh-CN"/>
+        </w:rPr>
+        <w:t xml:space="preserve">git remote add origin1 </w:t>
+      </w:r>
+      <w:r>
+        <w:rPr>
+          <w:rFonts w:hint="eastAsia" w:ascii="宋体" w:hAnsi="宋体" w:eastAsia="宋体" w:cs="宋体"/>
+          <w:sz w:val="24"/>
+          <w:szCs w:val="24"/>
+          <w:lang w:val="en-US" w:eastAsia="zh-CN"/>
+        </w:rPr>
+        <w:fldChar w:fldCharType="begin"/>
+      </w:r>
+      <w:r>
+        <w:rPr>
+          <w:rFonts w:hint="eastAsia" w:ascii="宋体" w:hAnsi="宋体" w:eastAsia="宋体" w:cs="宋体"/>
+          <w:sz w:val="24"/>
+          <w:szCs w:val="24"/>
+          <w:lang w:val="en-US" w:eastAsia="zh-CN"/>
+        </w:rPr>
+        <w:instrText xml:space="preserve"> HYPERLINK "mailto:git@github.com:githubmjf/ros_try.git" </w:instrText>
+      </w:r>
+      <w:r>
+        <w:rPr>
+          <w:rFonts w:hint="eastAsia" w:ascii="宋体" w:hAnsi="宋体" w:eastAsia="宋体" w:cs="宋体"/>
+          <w:sz w:val="24"/>
+          <w:szCs w:val="24"/>
+          <w:lang w:val="en-US" w:eastAsia="zh-CN"/>
+        </w:rPr>
+        <w:fldChar w:fldCharType="separate"/>
+      </w:r>
+      <w:r>
+        <w:rPr>
+          <w:rStyle w:val="13"/>
+          <w:rFonts w:hint="eastAsia" w:ascii="宋体" w:hAnsi="宋体" w:eastAsia="宋体" w:cs="宋体"/>
+          <w:sz w:val="24"/>
+          <w:szCs w:val="24"/>
+          <w:lang w:val="en-US" w:eastAsia="zh-CN"/>
+        </w:rPr>
+        <w:t>git@github.com:githubmjf/ros_try.git</w:t>
+      </w:r>
+      <w:r>
+        <w:rPr>
+          <w:rFonts w:hint="eastAsia" w:ascii="宋体" w:hAnsi="宋体" w:eastAsia="宋体" w:cs="宋体"/>
+          <w:sz w:val="24"/>
+          <w:szCs w:val="24"/>
+          <w:lang w:val="en-US" w:eastAsia="zh-CN"/>
+        </w:rPr>
+        <w:fldChar w:fldCharType="end"/>
+      </w:r>
+    </w:p>
+    <w:p>
+      <w:pPr>
+        <w:rPr>
+          <w:rFonts w:hint="default" w:ascii="宋体" w:hAnsi="宋体" w:eastAsia="宋体" w:cs="宋体"/>
+          <w:sz w:val="24"/>
+          <w:szCs w:val="24"/>
+          <w:lang w:val="en-US" w:eastAsia="zh-CN"/>
+        </w:rPr>
+      </w:pPr>
+      <w:bookmarkStart w:id="0" w:name="_GoBack"/>
+      <w:bookmarkEnd w:id="0"/>
+    </w:p>
+    <w:p>
+      <w:pPr>
+        <w:rPr>
+          <w:rFonts w:hint="eastAsia"/>
+          <w:lang w:val="en-US" w:eastAsia="zh-CN"/>
+        </w:rPr>
+      </w:pPr>
+    </w:p>
+    <w:p>
+      <w:pPr>
+        <w:rPr>
+          <w:rFonts w:hint="default"/>
+          <w:lang w:val="en-US" w:eastAsia="zh-CN"/>
+        </w:rPr>
+      </w:pPr>
+    </w:p>
     <w:p/>
     <w:p>
       <w:pPr>
@@ -596,8 +718,6 @@
           <w:lang w:val="en-US" w:eastAsia="zh-CN"/>
         </w:rPr>
       </w:pPr>
-      <w:bookmarkStart w:id="0" w:name="_GoBack"/>
-      <w:bookmarkEnd w:id="0"/>
     </w:p>
     <w:p>
       <w:pPr>
@@ -960,8 +1080,8 @@
     <w:lsdException w:unhideWhenUsed="0" w:uiPriority="0" w:semiHidden="0" w:name="Body Text Indent 2"/>
     <w:lsdException w:unhideWhenUsed="0" w:uiPriority="0" w:semiHidden="0" w:name="Body Text Indent 3"/>
     <w:lsdException w:unhideWhenUsed="0" w:uiPriority="0" w:semiHidden="0" w:name="Block Text"/>
-    <w:lsdException w:unhideWhenUsed="0" w:uiPriority="0" w:semiHidden="0" w:name="Hyperlink"/>
-    <w:lsdException w:unhideWhenUsed="0" w:uiPriority="0" w:semiHidden="0" w:name="FollowedHyperlink"/>
+    <w:lsdException w:qFormat="1" w:unhideWhenUsed="0" w:uiPriority="0" w:semiHidden="0" w:name="Hyperlink"/>
+    <w:lsdException w:qFormat="1" w:unhideWhenUsed="0" w:uiPriority="0" w:semiHidden="0" w:name="FollowedHyperlink"/>
     <w:lsdException w:qFormat="1" w:unhideWhenUsed="0" w:uiPriority="0" w:semiHidden="0" w:name="Strong"/>
     <w:lsdException w:qFormat="1" w:unhideWhenUsed="0" w:uiPriority="0" w:semiHidden="0" w:name="Emphasis"/>
     <w:lsdException w:unhideWhenUsed="0" w:uiPriority="0" w:semiHidden="0" w:name="Document Map"/>
@@ -1383,6 +1503,7 @@
   <w:style w:type="character" w:styleId="13">
     <w:name w:val="FollowedHyperlink"/>
     <w:basedOn w:val="12"/>
+    <w:qFormat/>
     <w:uiPriority w:val="0"/>
     <w:rPr>
       <w:color w:val="800080"/>
@@ -1392,6 +1513,7 @@
   <w:style w:type="character" w:styleId="14">
     <w:name w:val="Hyperlink"/>
     <w:basedOn w:val="12"/>
+    <w:qFormat/>
     <w:uiPriority w:val="0"/>
     <w:rPr>
       <w:color w:val="0000FF"/>

</xml_diff>